<commit_message>
final version of capstone
</commit_message>
<xml_diff>
--- a/Capstone/Capstome summary.docx
+++ b/Capstone/Capstome summary.docx
@@ -132,7 +132,49 @@
           <w:szCs w:val="21"/>
           <w:shd w:val="clear" w:color="auto" w:fill="FFFFFF"/>
         </w:rPr>
-        <w:t xml:space="preserve">It sounds like a no brainer to assume that suicide rate is majorly linked to economic growth/fall of a country. But is that true? Let us find out by analyzing the suicide data taken from Kaggle. The goal of this analysis is to find out if there is any relationship between Suicide rates and GDP per capita. </w:t>
+        <w:t xml:space="preserve">It </w:t>
+      </w:r>
+      <w:r>
+        <w:rPr>
+          <w:rFonts w:ascii="Helvetica" w:hAnsi="Helvetica" w:cs="Helvetica"/>
+          <w:color w:val="000000"/>
+          <w:sz w:val="21"/>
+          <w:szCs w:val="21"/>
+          <w:shd w:val="clear" w:color="auto" w:fill="FFFFFF"/>
+        </w:rPr>
+        <w:t>seems</w:t>
+      </w:r>
+      <w:r>
+        <w:rPr>
+          <w:rFonts w:ascii="Helvetica" w:hAnsi="Helvetica" w:cs="Helvetica"/>
+          <w:color w:val="000000"/>
+          <w:sz w:val="21"/>
+          <w:szCs w:val="21"/>
+          <w:shd w:val="clear" w:color="auto" w:fill="FFFFFF"/>
+        </w:rPr>
+        <w:t xml:space="preserve"> like a no</w:t>
+      </w:r>
+      <w:r>
+        <w:rPr>
+          <w:rFonts w:ascii="Helvetica" w:hAnsi="Helvetica" w:cs="Helvetica"/>
+          <w:color w:val="000000"/>
+          <w:sz w:val="21"/>
+          <w:szCs w:val="21"/>
+          <w:shd w:val="clear" w:color="auto" w:fill="FFFFFF"/>
+        </w:rPr>
+        <w:t>-</w:t>
+      </w:r>
+      <w:bookmarkStart w:id="0" w:name="_GoBack"/>
+      <w:bookmarkEnd w:id="0"/>
+      <w:r>
+        <w:rPr>
+          <w:rFonts w:ascii="Helvetica" w:hAnsi="Helvetica" w:cs="Helvetica"/>
+          <w:color w:val="000000"/>
+          <w:sz w:val="21"/>
+          <w:szCs w:val="21"/>
+          <w:shd w:val="clear" w:color="auto" w:fill="FFFFFF"/>
+        </w:rPr>
+        <w:t xml:space="preserve">brainer to assume that suicide rate is majorly linked to economic growth/fall of a country. But is that true? Let us find out by analyzing the suicide data taken from Kaggle. The goal of this analysis is to find out if there is any relationship between Suicide rates and GDP per capita. </w:t>
       </w:r>
     </w:p>
     <w:p>
@@ -661,8 +703,6 @@
         </w:rPr>
         <w:t xml:space="preserve">mean </w:t>
       </w:r>
-      <w:bookmarkStart w:id="0" w:name="_GoBack"/>
-      <w:bookmarkEnd w:id="0"/>
       <w:r>
         <w:rPr>
           <w:rFonts w:ascii="Helvetica" w:hAnsi="Helvetica" w:cs="Helvetica"/>

</xml_diff>